<commit_message>
feature: upload doc and replace attributes
</commit_message>
<xml_diff>
--- a/public/output.docx
+++ b/public/output.docx
@@ -17,7 +17,17 @@
         <w:t>{phone}</w:t>
       </w:r>
     </w:p>
+    <w:p>
+      <w:r>
+        <w:t xml:space="preserve">Hello world </w:t>
+      </w:r>
+    </w:p>
     <w:p/>
+    <w:p>
+      <w:r>
+        <w:t>Athis is nextline</w:t>
+      </w:r>
+    </w:p>
     <w:sectPr>
       <w:headerReference w:type="default" r:id="rId6"/>
       <w:footerReference w:type="default" r:id="rId7"/>
@@ -349,7 +359,7 @@
     <w:lsdException w:name="Table Web 2" w:semiHidden="1" w:unhideWhenUsed="1"/>
     <w:lsdException w:name="Table Web 3" w:semiHidden="1" w:unhideWhenUsed="1"/>
     <w:lsdException w:name="Balloon Text" w:semiHidden="1" w:unhideWhenUsed="1"/>
-    <w:lsdException w:name="Table Grid" w:semiHidden="1" w:uiPriority="1" w:unhideWhenUsed="1"/>
+    <w:lsdException w:name="Table Grid" w:uiPriority="1"/>
     <w:lsdException w:name="Table Theme" w:semiHidden="1" w:unhideWhenUsed="1"/>
     <w:lsdException w:name="Placeholder Text" w:semiHidden="1" w:unhideWhenUsed="1"/>
     <w:lsdException w:name="No Spacing" w:semiHidden="1" w:unhideWhenUsed="1"/>

</xml_diff>

<commit_message>
feature: apply parameter adn download docx
</commit_message>
<xml_diff>
--- a/public/output.docx
+++ b/public/output.docx
@@ -15,6 +15,12 @@
     <w:p>
       <w:r>
         <w:t>{phone}</w:t>
+      </w:r>
+    </w:p>
+    <w:p/>
+    <w:p>
+      <w:r>
+        <w:t>This is a resume</w:t>
       </w:r>
     </w:p>
     <w:p>
@@ -139,19 +145,6 @@
         <v:shape id="_x0000_s1026" type="#_x0000_t202" style="position:absolute;margin-left:-20.3pt;margin-top:-6.5pt;width:196.95pt;height:74.75pt;z-index:251662336;visibility:visible;mso-wrap-style:square;mso-width-percent:0;mso-wrap-distance-left:9pt;mso-wrap-distance-top:0;mso-wrap-distance-right:9pt;mso-wrap-distance-bottom:0;mso-position-horizontal:absolute;mso-position-horizontal-relative:text;mso-position-vertical:absolute;mso-position-vertical-relative:text;mso-width-percent:0;mso-width-relative:margin;mso-height-relative:margin;v-text-anchor:top" o:gfxdata="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" filled="f" stroked="f">
           <v:textbox>
             <w:txbxContent>
-              <w:p>
-                <w:r>
-                  <w:t>Doe</w:t>
-                </w:r>
-                <w:r>
-                  <w:t xml:space="preserve"> John</w:t>
-                </w:r>
-              </w:p>
-              <w:p>
-                <w:r>
-                  <w:t>0652455478</w:t>
-                </w:r>
-              </w:p>
               <w:p/>
               <w:p/>
               <w:p/>

</xml_diff>